<commit_message>
Atualizacao de exercicios unit 11
Atualizacao de exercicios unit 11. feito até lesson five
</commit_message>
<xml_diff>
--- a/Luis_Felipe_Class#9_2021/Curso-InglesLuis_Felipe_Class#9_2021.docx
+++ b/Luis_Felipe_Class#9_2021/Curso-InglesLuis_Felipe_Class#9_2021.docx
@@ -282,7 +282,7 @@
             </w:rPr>
             <w:fldChar w:fldCharType="separate"/>
           </w:r>
-          <w:hyperlink w:anchor="_Toc80307244" w:history="1">
+          <w:hyperlink w:anchor="_Toc80391822" w:history="1">
             <w:r>
               <w:rPr>
                 <w:rStyle w:val="Hyperlink"/>
@@ -335,7 +335,7 @@
                 <w:noProof/>
                 <w:webHidden/>
               </w:rPr>
-              <w:instrText xml:space="preserve"> PAGEREF _Toc80307244 \h </w:instrText>
+              <w:instrText xml:space="preserve"> PAGEREF _Toc80391822 \h </w:instrText>
             </w:r>
             <w:r>
               <w:rPr>
@@ -384,7 +384,7 @@
               <w:lang w:eastAsia="pt-BR"/>
             </w:rPr>
           </w:pPr>
-          <w:hyperlink w:anchor="_Toc80307245" w:history="1">
+          <w:hyperlink w:anchor="_Toc80391823" w:history="1">
             <w:r>
               <w:rPr>
                 <w:rStyle w:val="Hyperlink"/>
@@ -437,7 +437,7 @@
                 <w:noProof/>
                 <w:webHidden/>
               </w:rPr>
-              <w:instrText xml:space="preserve"> PAGEREF _Toc80307245 \h </w:instrText>
+              <w:instrText xml:space="preserve"> PAGEREF _Toc80391823 \h </w:instrText>
             </w:r>
             <w:r>
               <w:rPr>
@@ -551,7 +551,7 @@
           <w:lang w:eastAsia="pt-BR"/>
         </w:rPr>
       </w:pPr>
-      <w:bookmarkStart w:id="4" w:name="_Toc80307244"/>
+      <w:bookmarkStart w:id="4" w:name="_Toc80391822"/>
       <w:bookmarkEnd w:id="3"/>
       <w:r>
         <w:rPr>
@@ -1249,8 +1249,6 @@
         </w:rPr>
         <w:t>20</w:t>
       </w:r>
-      <w:bookmarkStart w:id="5" w:name="_GoBack"/>
-      <w:bookmarkEnd w:id="5"/>
       <w:r>
         <w:rPr>
           <w:rFonts w:ascii="Arial" w:hAnsi="Arial" w:cs="Arial"/>
@@ -1352,7 +1350,227 @@
           <w:ilvl w:val="0"/>
           <w:numId w:val="0"/>
         </w:numPr>
-        <w:ind w:firstLine="720"/>
+        <w:rPr>
+          <w:rFonts w:ascii="Arial" w:hAnsi="Arial" w:cs="Arial"/>
+          <w:bCs/>
+          <w:sz w:val="20"/>
+        </w:rPr>
+      </w:pPr>
+    </w:p>
+    <w:p>
+      <w:pPr>
+        <w:pStyle w:val="WW-Commarcadores"/>
+        <w:numPr>
+          <w:ilvl w:val="0"/>
+          <w:numId w:val="0"/>
+        </w:numPr>
+        <w:rPr>
+          <w:rFonts w:ascii="Arial" w:hAnsi="Arial" w:cs="Arial"/>
+          <w:bCs/>
+          <w:sz w:val="20"/>
+        </w:rPr>
+      </w:pPr>
+      <w:r>
+        <w:rPr>
+          <w:rFonts w:ascii="Arial" w:hAnsi="Arial" w:cs="Arial"/>
+          <w:b/>
+          <w:bCs/>
+          <w:sz w:val="20"/>
+        </w:rPr>
+        <w:t>Estudo dia (</w:t>
+      </w:r>
+      <w:r>
+        <w:rPr>
+          <w:rFonts w:ascii="Arial" w:hAnsi="Arial" w:cs="Arial"/>
+          <w:b/>
+          <w:bCs/>
+          <w:sz w:val="20"/>
+        </w:rPr>
+        <w:t>20</w:t>
+      </w:r>
+      <w:r>
+        <w:rPr>
+          <w:rFonts w:ascii="Arial" w:hAnsi="Arial" w:cs="Arial"/>
+          <w:b/>
+          <w:bCs/>
+          <w:sz w:val="20"/>
+        </w:rPr>
+        <w:t>/08/2021 23:</w:t>
+      </w:r>
+      <w:r>
+        <w:rPr>
+          <w:rFonts w:ascii="Arial" w:hAnsi="Arial" w:cs="Arial"/>
+          <w:b/>
+          <w:bCs/>
+          <w:sz w:val="20"/>
+        </w:rPr>
+        <w:t>44</w:t>
+      </w:r>
+      <w:r>
+        <w:rPr>
+          <w:rFonts w:ascii="Arial" w:hAnsi="Arial" w:cs="Arial"/>
+          <w:b/>
+          <w:bCs/>
+          <w:sz w:val="20"/>
+        </w:rPr>
+        <w:t xml:space="preserve">h a </w:t>
+      </w:r>
+      <w:r>
+        <w:rPr>
+          <w:rFonts w:ascii="Arial" w:hAnsi="Arial" w:cs="Arial"/>
+          <w:b/>
+          <w:bCs/>
+          <w:sz w:val="20"/>
+        </w:rPr>
+        <w:t>0</w:t>
+      </w:r>
+      <w:r>
+        <w:rPr>
+          <w:rFonts w:ascii="Arial" w:hAnsi="Arial" w:cs="Arial"/>
+          <w:b/>
+          <w:bCs/>
+          <w:sz w:val="20"/>
+        </w:rPr>
+        <w:t>0</w:t>
+      </w:r>
+      <w:r>
+        <w:rPr>
+          <w:rFonts w:ascii="Arial" w:hAnsi="Arial" w:cs="Arial"/>
+          <w:b/>
+          <w:bCs/>
+          <w:sz w:val="20"/>
+        </w:rPr>
+        <w:t>x</w:t>
+      </w:r>
+      <w:r>
+        <w:rPr>
+          <w:rFonts w:ascii="Arial" w:hAnsi="Arial" w:cs="Arial"/>
+          <w:b/>
+          <w:bCs/>
+          <w:sz w:val="20"/>
+        </w:rPr>
+        <w:t>:</w:t>
+      </w:r>
+      <w:r>
+        <w:rPr>
+          <w:rFonts w:ascii="Arial" w:hAnsi="Arial" w:cs="Arial"/>
+          <w:b/>
+          <w:bCs/>
+          <w:sz w:val="20"/>
+        </w:rPr>
+        <w:t>37</w:t>
+      </w:r>
+      <w:bookmarkStart w:id="5" w:name="_GoBack"/>
+      <w:bookmarkEnd w:id="5"/>
+      <w:r>
+        <w:rPr>
+          <w:rFonts w:ascii="Arial" w:hAnsi="Arial" w:cs="Arial"/>
+          <w:b/>
+          <w:bCs/>
+          <w:sz w:val="20"/>
+        </w:rPr>
+        <w:t xml:space="preserve">h): </w:t>
+      </w:r>
+      <w:proofErr w:type="spellStart"/>
+      <w:r>
+        <w:rPr>
+          <w:rFonts w:ascii="Arial" w:hAnsi="Arial" w:cs="Arial"/>
+          <w:bCs/>
+          <w:sz w:val="20"/>
+        </w:rPr>
+        <w:t>WorkBook</w:t>
+      </w:r>
+      <w:proofErr w:type="spellEnd"/>
+      <w:r>
+        <w:rPr>
+          <w:rFonts w:ascii="Arial" w:hAnsi="Arial" w:cs="Arial"/>
+          <w:bCs/>
+          <w:sz w:val="20"/>
+        </w:rPr>
+        <w:t xml:space="preserve">, Unit 11 </w:t>
+      </w:r>
+      <w:proofErr w:type="spellStart"/>
+      <w:r>
+        <w:rPr>
+          <w:rFonts w:ascii="Arial" w:hAnsi="Arial" w:cs="Arial"/>
+          <w:bCs/>
+          <w:sz w:val="20"/>
+        </w:rPr>
+        <w:t>exercise</w:t>
+      </w:r>
+      <w:proofErr w:type="spellEnd"/>
+      <w:r>
+        <w:rPr>
+          <w:rFonts w:ascii="Arial" w:hAnsi="Arial" w:cs="Arial"/>
+          <w:bCs/>
+          <w:sz w:val="20"/>
+        </w:rPr>
+        <w:t xml:space="preserve"> </w:t>
+      </w:r>
+      <w:r>
+        <w:rPr>
+          <w:rFonts w:ascii="Arial" w:hAnsi="Arial" w:cs="Arial"/>
+          <w:bCs/>
+          <w:sz w:val="20"/>
+        </w:rPr>
+        <w:t>3</w:t>
+      </w:r>
+      <w:r>
+        <w:rPr>
+          <w:rFonts w:ascii="Arial" w:hAnsi="Arial" w:cs="Arial"/>
+          <w:bCs/>
+          <w:sz w:val="20"/>
+        </w:rPr>
+        <w:t xml:space="preserve"> </w:t>
+      </w:r>
+      <w:proofErr w:type="spellStart"/>
+      <w:r>
+        <w:rPr>
+          <w:rFonts w:ascii="Arial" w:hAnsi="Arial" w:cs="Arial"/>
+          <w:bCs/>
+          <w:sz w:val="20"/>
+        </w:rPr>
+        <w:t>at</w:t>
+      </w:r>
+      <w:proofErr w:type="spellEnd"/>
+      <w:r>
+        <w:rPr>
+          <w:rFonts w:ascii="Arial" w:hAnsi="Arial" w:cs="Arial"/>
+          <w:bCs/>
+          <w:sz w:val="20"/>
+        </w:rPr>
+        <w:t xml:space="preserve"> </w:t>
+      </w:r>
+      <w:r>
+        <w:rPr>
+          <w:rFonts w:ascii="Arial" w:hAnsi="Arial" w:cs="Arial"/>
+          <w:bCs/>
+          <w:sz w:val="20"/>
+        </w:rPr>
+        <w:t>5.1</w:t>
+      </w:r>
+    </w:p>
+    <w:p>
+      <w:pPr>
+        <w:pStyle w:val="WW-Commarcadores"/>
+        <w:numPr>
+          <w:ilvl w:val="0"/>
+          <w:numId w:val="0"/>
+        </w:numPr>
+        <w:rPr>
+          <w:rFonts w:ascii="Arial" w:hAnsi="Arial" w:cs="Arial"/>
+          <w:bCs/>
+          <w:sz w:val="20"/>
+        </w:rPr>
+      </w:pPr>
+    </w:p>
+    <w:p>
+      <w:pPr>
+        <w:pStyle w:val="WW-Commarcadores"/>
+        <w:numPr>
+          <w:ilvl w:val="0"/>
+          <w:numId w:val="0"/>
+        </w:numPr>
         <w:rPr>
           <w:rFonts w:ascii="Arial" w:hAnsi="Arial" w:cs="Arial"/>
           <w:bCs/>
@@ -1434,7 +1652,7 @@
             <w:sz w:val="20"/>
             <w:lang w:val="en-US"/>
           </w:rPr>
-          <w:t>https://www.youtube.com/watch?v=ngCd0g8QrEM&amp;list=PL2eIVQX0_SVcB-neEUAK6OrN0z0Xf9FTS&amp;index=</w:t>
+          <w:t>https://www.youtube.com/watch?v=ngCd0g8QrEM&amp;list=PL2eIVQX0_SVcB-neEUAK6OrN0z0Xf9FTS&amp;index</w:t>
         </w:r>
         <w:r>
           <w:rPr>
@@ -1444,7 +1662,7 @@
             <w:sz w:val="20"/>
             <w:lang w:val="en-US"/>
           </w:rPr>
-          <w:t>2</w:t>
+          <w:t>=</w:t>
         </w:r>
         <w:r>
           <w:rPr>
@@ -1454,7 +1672,7 @@
             <w:sz w:val="20"/>
             <w:lang w:val="en-US"/>
           </w:rPr>
-          <w:t>1</w:t>
+          <w:t>21</w:t>
         </w:r>
       </w:hyperlink>
       <w:r>
@@ -1597,7 +1815,7 @@
           <w:lang w:eastAsia="pt-BR"/>
         </w:rPr>
       </w:pPr>
-      <w:bookmarkStart w:id="6" w:name="_Toc80307245"/>
+      <w:bookmarkStart w:id="6" w:name="_Toc80391823"/>
       <w:r>
         <w:rPr>
           <w:rFonts w:ascii="Arial" w:hAnsi="Arial" w:cs="Arial"/>
@@ -1739,7 +1957,7 @@
               <w:sz w:val="16"/>
               <w:szCs w:val="16"/>
             </w:rPr>
-            <w:t>19/08/2021 23:13</w:t>
+            <w:t>20/08/2021 22:41</w:t>
           </w:r>
           <w:r>
             <w:rPr>
@@ -8193,7 +8411,7 @@
 </file>
 
 <file path=customXml/itemProps1.xml><?xml version="1.0" encoding="utf-8"?>
-<ds:datastoreItem xmlns:ds="http://schemas.openxmlformats.org/officeDocument/2006/customXml" ds:itemID="{2860E08E-6F49-4176-96BF-685FC6C119CB}">
+<ds:datastoreItem xmlns:ds="http://schemas.openxmlformats.org/officeDocument/2006/customXml" ds:itemID="{15C73793-4A85-4B63-9455-7E73ED2C67FD}">
   <ds:schemaRefs>
     <ds:schemaRef ds:uri="http://schemas.openxmlformats.org/officeDocument/2006/bibliography"/>
   </ds:schemaRefs>

</xml_diff>

<commit_message>
Study Book Unit 15 - Listening
</commit_message>
<xml_diff>
--- a/Luis_Felipe_Class#9_2021/Curso-InglesLuis_Felipe_Class#9_2021.docx
+++ b/Luis_Felipe_Class#9_2021/Curso-InglesLuis_Felipe_Class#9_2021.docx
@@ -282,7 +282,7 @@
             </w:rPr>
             <w:fldChar w:fldCharType="separate"/>
           </w:r>
-          <w:hyperlink w:anchor="_Toc80391822" w:history="1">
+          <w:hyperlink w:anchor="_Toc80737381" w:history="1">
             <w:r>
               <w:rPr>
                 <w:rStyle w:val="Hyperlink"/>
@@ -314,7 +314,7 @@
                 <w:kern w:val="28"/>
                 <w:lang w:eastAsia="pt-BR"/>
               </w:rPr>
-              <w:t>Semana 34 – de 16 de agosto a 22 de agosto</w:t>
+              <w:t>Semana 33 – de 16 de agosto a 22 de agosto</w:t>
             </w:r>
             <w:r>
               <w:rPr>
@@ -335,7 +335,7 @@
                 <w:noProof/>
                 <w:webHidden/>
               </w:rPr>
-              <w:instrText xml:space="preserve"> PAGEREF _Toc80391822 \h </w:instrText>
+              <w:instrText xml:space="preserve"> PAGEREF _Toc80737381 \h </w:instrText>
             </w:r>
             <w:r>
               <w:rPr>
@@ -384,7 +384,7 @@
               <w:lang w:eastAsia="pt-BR"/>
             </w:rPr>
           </w:pPr>
-          <w:hyperlink w:anchor="_Toc80391823" w:history="1">
+          <w:hyperlink w:anchor="_Toc80737382" w:history="1">
             <w:r>
               <w:rPr>
                 <w:rStyle w:val="Hyperlink"/>
@@ -394,6 +394,108 @@
                 <w:lang w:eastAsia="pt-BR"/>
               </w:rPr>
               <w:t>2.</w:t>
+            </w:r>
+            <w:r>
+              <w:rPr>
+                <w:rFonts w:asciiTheme="minorHAnsi" w:eastAsiaTheme="minorEastAsia" w:hAnsiTheme="minorHAnsi" w:cstheme="minorBidi"/>
+                <w:b w:val="0"/>
+                <w:bCs w:val="0"/>
+                <w:caps w:val="0"/>
+                <w:noProof/>
+                <w:sz w:val="22"/>
+                <w:szCs w:val="22"/>
+                <w:lang w:eastAsia="pt-BR"/>
+              </w:rPr>
+              <w:tab/>
+            </w:r>
+            <w:r>
+              <w:rPr>
+                <w:rStyle w:val="Hyperlink"/>
+                <w:rFonts w:ascii="Arial" w:hAnsi="Arial" w:cs="Arial"/>
+                <w:noProof/>
+                <w:kern w:val="28"/>
+                <w:lang w:eastAsia="pt-BR"/>
+              </w:rPr>
+              <w:t>Semana 34 – de 22 de agosto a 28 de agosto</w:t>
+            </w:r>
+            <w:r>
+              <w:rPr>
+                <w:noProof/>
+                <w:webHidden/>
+              </w:rPr>
+              <w:tab/>
+            </w:r>
+            <w:r>
+              <w:rPr>
+                <w:noProof/>
+                <w:webHidden/>
+              </w:rPr>
+              <w:fldChar w:fldCharType="begin"/>
+            </w:r>
+            <w:r>
+              <w:rPr>
+                <w:noProof/>
+                <w:webHidden/>
+              </w:rPr>
+              <w:instrText xml:space="preserve"> PAGEREF _Toc80737382 \h </w:instrText>
+            </w:r>
+            <w:r>
+              <w:rPr>
+                <w:noProof/>
+                <w:webHidden/>
+              </w:rPr>
+            </w:r>
+            <w:r>
+              <w:rPr>
+                <w:noProof/>
+                <w:webHidden/>
+              </w:rPr>
+              <w:fldChar w:fldCharType="separate"/>
+            </w:r>
+            <w:r>
+              <w:rPr>
+                <w:noProof/>
+                <w:webHidden/>
+              </w:rPr>
+              <w:t>3</w:t>
+            </w:r>
+            <w:r>
+              <w:rPr>
+                <w:noProof/>
+                <w:webHidden/>
+              </w:rPr>
+              <w:fldChar w:fldCharType="end"/>
+            </w:r>
+          </w:hyperlink>
+        </w:p>
+        <w:p>
+          <w:pPr>
+            <w:pStyle w:val="Sumrio1"/>
+            <w:tabs>
+              <w:tab w:val="left" w:pos="400"/>
+              <w:tab w:val="right" w:leader="dot" w:pos="10450"/>
+            </w:tabs>
+            <w:rPr>
+              <w:rFonts w:asciiTheme="minorHAnsi" w:eastAsiaTheme="minorEastAsia" w:hAnsiTheme="minorHAnsi" w:cstheme="minorBidi"/>
+              <w:b w:val="0"/>
+              <w:bCs w:val="0"/>
+              <w:caps w:val="0"/>
+              <w:noProof/>
+              <w:sz w:val="22"/>
+              <w:szCs w:val="22"/>
+              <w:lang w:eastAsia="pt-BR"/>
+            </w:rPr>
+          </w:pPr>
+          <w:hyperlink w:anchor="_Toc80737383" w:history="1">
+            <w:r>
+              <w:rPr>
+                <w:rStyle w:val="Hyperlink"/>
+                <w:rFonts w:ascii="Arial" w:hAnsi="Arial" w:cs="Arial"/>
+                <w:noProof/>
+                <w:kern w:val="28"/>
+                <w:lang w:eastAsia="pt-BR"/>
+              </w:rPr>
+              <w:t>3.</w:t>
             </w:r>
             <w:r>
               <w:rPr>
@@ -437,7 +539,7 @@
                 <w:noProof/>
                 <w:webHidden/>
               </w:rPr>
-              <w:instrText xml:space="preserve"> PAGEREF _Toc80391823 \h </w:instrText>
+              <w:instrText xml:space="preserve"> PAGEREF _Toc80737383 \h </w:instrText>
             </w:r>
             <w:r>
               <w:rPr>
@@ -551,7 +653,7 @@
           <w:lang w:eastAsia="pt-BR"/>
         </w:rPr>
       </w:pPr>
-      <w:bookmarkStart w:id="4" w:name="_Toc80391822"/>
+      <w:bookmarkStart w:id="4" w:name="_Toc80737381"/>
       <w:bookmarkEnd w:id="3"/>
       <w:r>
         <w:rPr>
@@ -633,76 +735,15 @@
           <w:rFonts w:ascii="Arial" w:hAnsi="Arial" w:cs="Arial"/>
           <w:bCs/>
           <w:sz w:val="20"/>
-        </w:rPr>
-      </w:pPr>
-      <w:r>
-        <w:rPr>
-          <w:rFonts w:ascii="Arial" w:hAnsi="Arial" w:cs="Arial"/>
-          <w:b/>
-          <w:bCs/>
-          <w:sz w:val="20"/>
-        </w:rPr>
-        <w:t>Aula dia ()</w:t>
-      </w:r>
-      <w:r>
-        <w:rPr>
-          <w:rFonts w:ascii="Arial" w:hAnsi="Arial" w:cs="Arial"/>
-          <w:b/>
-          <w:bCs/>
-          <w:sz w:val="20"/>
-        </w:rPr>
-        <w:t>:</w:t>
-      </w:r>
-      <w:r>
-        <w:rPr>
-          <w:rFonts w:ascii="Arial" w:hAnsi="Arial" w:cs="Arial"/>
-          <w:b/>
-          <w:bCs/>
-          <w:sz w:val="20"/>
-        </w:rPr>
-        <w:t xml:space="preserve"> </w:t>
-      </w:r>
-      <w:r>
-        <w:rPr>
-          <w:rFonts w:ascii="Arial" w:hAnsi="Arial" w:cs="Arial"/>
-          <w:bCs/>
-          <w:sz w:val="20"/>
-        </w:rPr>
-        <w:t>Aula</w:t>
-      </w:r>
-    </w:p>
-    <w:p>
-      <w:pPr>
-        <w:pStyle w:val="WW-Commarcadores"/>
-        <w:numPr>
-          <w:ilvl w:val="0"/>
-          <w:numId w:val="0"/>
-        </w:numPr>
-        <w:rPr>
-          <w:rFonts w:ascii="Arial" w:hAnsi="Arial" w:cs="Arial"/>
-          <w:bCs/>
-          <w:sz w:val="20"/>
-        </w:rPr>
-      </w:pPr>
-    </w:p>
-    <w:p>
-      <w:pPr>
-        <w:pStyle w:val="WW-Commarcadores"/>
-        <w:numPr>
-          <w:ilvl w:val="0"/>
-          <w:numId w:val="0"/>
-        </w:numPr>
-        <w:rPr>
-          <w:rFonts w:ascii="Arial" w:hAnsi="Arial" w:cs="Arial"/>
-          <w:bCs/>
-          <w:sz w:val="20"/>
-        </w:rPr>
-      </w:pPr>
-      <w:r>
-        <w:rPr>
-          <w:rFonts w:ascii="Arial" w:hAnsi="Arial" w:cs="Arial"/>
-          <w:bCs/>
-          <w:sz w:val="20"/>
+          <w:lang w:val="en-US"/>
+        </w:rPr>
+      </w:pPr>
+      <w:r>
+        <w:rPr>
+          <w:rFonts w:ascii="Arial" w:hAnsi="Arial" w:cs="Arial"/>
+          <w:bCs/>
+          <w:sz w:val="20"/>
+          <w:lang w:val="en-US"/>
         </w:rPr>
         <w:t xml:space="preserve">Unit 10 = </w:t>
       </w:r>
@@ -713,6 +754,7 @@
             <w:rFonts w:ascii="Arial" w:hAnsi="Arial" w:cs="Arial"/>
             <w:bCs/>
             <w:sz w:val="20"/>
+            <w:lang w:val="en-US"/>
           </w:rPr>
           <w:t>https://www.youtube.com/watch?v=MpkVVksji4Y</w:t>
         </w:r>
@@ -722,6 +764,7 @@
           <w:rFonts w:ascii="Arial" w:hAnsi="Arial" w:cs="Arial"/>
           <w:bCs/>
           <w:sz w:val="20"/>
+          <w:lang w:val="en-US"/>
         </w:rPr>
         <w:t xml:space="preserve"> </w:t>
       </w:r>
@@ -737,6 +780,7 @@
           <w:rFonts w:ascii="Arial" w:hAnsi="Arial" w:cs="Arial"/>
           <w:bCs/>
           <w:sz w:val="20"/>
+          <w:lang w:val="en-US"/>
         </w:rPr>
       </w:pPr>
     </w:p>
@@ -1639,27 +1683,7 @@
             <w:sz w:val="20"/>
             <w:lang w:val="en-US"/>
           </w:rPr>
-          <w:t>https://www.youtube.com/watch?v=ngCd0</w:t>
-        </w:r>
-        <w:r>
-          <w:rPr>
-            <w:rStyle w:val="Hyperlink"/>
-            <w:rFonts w:ascii="Arial" w:hAnsi="Arial" w:cs="Arial"/>
-            <w:bCs/>
-            <w:sz w:val="20"/>
-            <w:lang w:val="en-US"/>
-          </w:rPr>
-          <w:t>g</w:t>
-        </w:r>
-        <w:r>
-          <w:rPr>
-            <w:rStyle w:val="Hyperlink"/>
-            <w:rFonts w:ascii="Arial" w:hAnsi="Arial" w:cs="Arial"/>
-            <w:bCs/>
-            <w:sz w:val="20"/>
-            <w:lang w:val="en-US"/>
-          </w:rPr>
-          <w:t>8QrEM&amp;list=PL2eIVQX0_SVcB-neEUAK6OrN0z0Xf9FTS&amp;index=21</w:t>
+          <w:t>https://www.youtube.com/watch?v=ngCd0g8QrEM&amp;list=PL2eIVQX0_SVcB-neEUAK6OrN0z0Xf9FTS&amp;index=21</w:t>
         </w:r>
       </w:hyperlink>
       <w:r>
@@ -2021,6 +2045,7 @@
           <w:lang w:eastAsia="pt-BR"/>
         </w:rPr>
       </w:pPr>
+      <w:bookmarkStart w:id="5" w:name="_Toc80737382"/>
       <w:r>
         <w:rPr>
           <w:rFonts w:ascii="Arial" w:hAnsi="Arial" w:cs="Arial"/>
@@ -2054,6 +2079,7 @@
         </w:rPr>
         <w:t xml:space="preserve"> – de 22 de agosto a 28 de agosto</w:t>
       </w:r>
+      <w:bookmarkEnd w:id="5"/>
     </w:p>
     <w:p>
       <w:pPr>
@@ -2206,17 +2232,19 @@
           <w:sz w:val="20"/>
           <w:lang w:val="en-US"/>
         </w:rPr>
+        <w:t xml:space="preserve">: </w:t>
+      </w:r>
+      <w:r>
+        <w:rPr>
+          <w:rFonts w:ascii="Arial" w:hAnsi="Arial" w:cs="Arial"/>
+          <w:b/>
+          <w:bCs/>
+          <w:sz w:val="20"/>
+          <w:lang w:val="en-US"/>
+        </w:rPr>
         <w:t>:</w:t>
       </w:r>
-      <w:r>
-        <w:rPr>
-          <w:rFonts w:ascii="Arial" w:hAnsi="Arial" w:cs="Arial"/>
-          <w:bCs/>
-          <w:sz w:val="20"/>
-          <w:lang w:val="en-US"/>
-        </w:rPr>
-        <w:t xml:space="preserve"> </w:t>
-      </w:r>
+      <w:proofErr w:type="gramEnd"/>
       <w:r>
         <w:rPr>
           <w:rFonts w:ascii="Arial" w:hAnsi="Arial" w:cs="Arial"/>
@@ -2225,17 +2253,6 @@
           <w:sz w:val="20"/>
           <w:lang w:val="en-US"/>
         </w:rPr>
-        <w:t>:</w:t>
-      </w:r>
-      <w:proofErr w:type="gramEnd"/>
-      <w:r>
-        <w:rPr>
-          <w:rFonts w:ascii="Arial" w:hAnsi="Arial" w:cs="Arial"/>
-          <w:b/>
-          <w:bCs/>
-          <w:sz w:val="20"/>
-          <w:lang w:val="en-US"/>
-        </w:rPr>
         <w:t xml:space="preserve"> Unit </w:t>
       </w:r>
       <w:r>
@@ -2283,7 +2300,16 @@
           <w:sz w:val="20"/>
           <w:lang w:val="en-US"/>
         </w:rPr>
-        <w:t>t exercise 7</w:t>
+        <w:t xml:space="preserve">t exercise </w:t>
+      </w:r>
+      <w:r>
+        <w:rPr>
+          <w:rFonts w:ascii="Arial" w:hAnsi="Arial" w:cs="Arial"/>
+          <w:bCs/>
+          <w:sz w:val="20"/>
+          <w:lang w:val="en-US"/>
+        </w:rPr>
+        <w:t>7</w:t>
       </w:r>
     </w:p>
     <w:p>
@@ -2298,15 +2324,13 @@
           <w:rFonts w:ascii="Arial" w:hAnsi="Arial" w:cs="Arial"/>
           <w:bCs/>
           <w:sz w:val="20"/>
-          <w:highlight w:val="red"/>
-        </w:rPr>
-      </w:pPr>
-      <w:r>
-        <w:rPr>
-          <w:rFonts w:ascii="Arial" w:hAnsi="Arial" w:cs="Arial"/>
-          <w:bCs/>
-          <w:sz w:val="20"/>
-          <w:highlight w:val="red"/>
+        </w:rPr>
+      </w:pPr>
+      <w:r>
+        <w:rPr>
+          <w:rFonts w:ascii="Arial" w:hAnsi="Arial" w:cs="Arial"/>
+          <w:bCs/>
+          <w:sz w:val="20"/>
         </w:rPr>
         <w:t xml:space="preserve">Book, Unit 15 </w:t>
       </w:r>
@@ -2316,7 +2340,6 @@
           <w:rFonts w:ascii="Arial" w:hAnsi="Arial" w:cs="Arial"/>
           <w:bCs/>
           <w:sz w:val="20"/>
-          <w:highlight w:val="red"/>
         </w:rPr>
         <w:t>exercise</w:t>
       </w:r>
@@ -2326,7 +2349,6 @@
           <w:rFonts w:ascii="Arial" w:hAnsi="Arial" w:cs="Arial"/>
           <w:bCs/>
           <w:sz w:val="20"/>
-          <w:highlight w:val="red"/>
         </w:rPr>
         <w:t xml:space="preserve"> 7 B</w:t>
       </w:r>
@@ -2335,7 +2357,6 @@
           <w:rFonts w:ascii="Arial" w:hAnsi="Arial" w:cs="Arial"/>
           <w:bCs/>
           <w:sz w:val="20"/>
-          <w:highlight w:val="red"/>
         </w:rPr>
         <w:t xml:space="preserve"> em diante</w:t>
       </w:r>
@@ -2344,7 +2365,6 @@
           <w:rFonts w:ascii="Arial" w:hAnsi="Arial" w:cs="Arial"/>
           <w:bCs/>
           <w:sz w:val="20"/>
-          <w:highlight w:val="red"/>
         </w:rPr>
         <w:t xml:space="preserve"> (</w:t>
       </w:r>
@@ -2354,7 +2374,6 @@
           <w:rFonts w:ascii="Arial" w:hAnsi="Arial" w:cs="Arial"/>
           <w:bCs/>
           <w:sz w:val="20"/>
-          <w:highlight w:val="red"/>
         </w:rPr>
         <w:t>page</w:t>
       </w:r>
@@ -2364,7 +2383,6 @@
           <w:rFonts w:ascii="Arial" w:hAnsi="Arial" w:cs="Arial"/>
           <w:bCs/>
           <w:sz w:val="20"/>
-          <w:highlight w:val="red"/>
         </w:rPr>
         <w:t>)</w:t>
       </w:r>
@@ -2388,7 +2406,6 @@
           <w:rFonts w:ascii="Arial" w:hAnsi="Arial" w:cs="Arial"/>
           <w:bCs/>
           <w:sz w:val="20"/>
-          <w:highlight w:val="red"/>
         </w:rPr>
         <w:tab/>
         <w:t>Refazer toda a lição 7</w:t>
@@ -2403,8 +2420,10 @@
         </w:numPr>
         <w:rPr>
           <w:rFonts w:ascii="Arial" w:hAnsi="Arial" w:cs="Arial"/>
-          <w:bCs/>
-          <w:sz w:val="20"/>
+          <w:b/>
+          <w:bCs/>
+          <w:sz w:val="20"/>
+          <w:lang w:val="en-US"/>
         </w:rPr>
       </w:pPr>
     </w:p>
@@ -2417,28 +2436,116 @@
         </w:numPr>
         <w:rPr>
           <w:rFonts w:ascii="Arial" w:hAnsi="Arial" w:cs="Arial"/>
-          <w:bCs/>
-          <w:sz w:val="20"/>
-          <w:lang w:val="en-US"/>
-        </w:rPr>
-      </w:pPr>
-      <w:r>
-        <w:rPr>
-          <w:rFonts w:ascii="Arial" w:hAnsi="Arial" w:cs="Arial"/>
-          <w:bCs/>
-          <w:sz w:val="20"/>
-          <w:lang w:val="en-US"/>
-        </w:rPr>
-        <w:t xml:space="preserve">Unit 15 </w:t>
-      </w:r>
-      <w:r>
-        <w:rPr>
-          <w:rFonts w:ascii="Arial" w:hAnsi="Arial" w:cs="Arial"/>
-          <w:bCs/>
-          <w:sz w:val="20"/>
-          <w:lang w:val="en-US"/>
-        </w:rPr>
-        <w:t>links</w:t>
+          <w:b/>
+          <w:bCs/>
+          <w:sz w:val="20"/>
+          <w:lang w:val="en-US"/>
+        </w:rPr>
+      </w:pPr>
+      <w:r>
+        <w:rPr>
+          <w:rFonts w:ascii="Arial" w:hAnsi="Arial" w:cs="Arial"/>
+          <w:b/>
+          <w:bCs/>
+          <w:sz w:val="20"/>
+          <w:lang w:val="en-US"/>
+        </w:rPr>
+        <w:t>Study day (2</w:t>
+      </w:r>
+      <w:r>
+        <w:rPr>
+          <w:rFonts w:ascii="Arial" w:hAnsi="Arial" w:cs="Arial"/>
+          <w:b/>
+          <w:bCs/>
+          <w:sz w:val="20"/>
+          <w:lang w:val="en-US"/>
+        </w:rPr>
+        <w:t>4</w:t>
+      </w:r>
+      <w:r>
+        <w:rPr>
+          <w:rFonts w:ascii="Arial" w:hAnsi="Arial" w:cs="Arial"/>
+          <w:b/>
+          <w:bCs/>
+          <w:sz w:val="20"/>
+          <w:lang w:val="en-US"/>
+        </w:rPr>
+        <w:t>/08/2021 22:</w:t>
+      </w:r>
+      <w:r>
+        <w:rPr>
+          <w:rFonts w:ascii="Arial" w:hAnsi="Arial" w:cs="Arial"/>
+          <w:b/>
+          <w:bCs/>
+          <w:sz w:val="20"/>
+          <w:lang w:val="en-US"/>
+        </w:rPr>
+        <w:t>47</w:t>
+      </w:r>
+      <w:r>
+        <w:rPr>
+          <w:rFonts w:ascii="Arial" w:hAnsi="Arial" w:cs="Arial"/>
+          <w:b/>
+          <w:bCs/>
+          <w:sz w:val="20"/>
+          <w:lang w:val="en-US"/>
+        </w:rPr>
+        <w:t>h a 23:</w:t>
+      </w:r>
+      <w:r>
+        <w:rPr>
+          <w:rFonts w:ascii="Arial" w:hAnsi="Arial" w:cs="Arial"/>
+          <w:b/>
+          <w:bCs/>
+          <w:sz w:val="20"/>
+          <w:lang w:val="en-US"/>
+        </w:rPr>
+        <w:t>16</w:t>
+      </w:r>
+      <w:bookmarkStart w:id="6" w:name="_GoBack"/>
+      <w:bookmarkEnd w:id="6"/>
+      <w:r>
+        <w:rPr>
+          <w:rFonts w:ascii="Arial" w:hAnsi="Arial" w:cs="Arial"/>
+          <w:b/>
+          <w:bCs/>
+          <w:sz w:val="20"/>
+          <w:lang w:val="en-US"/>
+        </w:rPr>
+        <w:t>h):</w:t>
+      </w:r>
+    </w:p>
+    <w:p>
+      <w:pPr>
+        <w:pStyle w:val="WW-Commarcadores"/>
+        <w:numPr>
+          <w:ilvl w:val="0"/>
+          <w:numId w:val="0"/>
+        </w:numPr>
+        <w:rPr>
+          <w:rFonts w:ascii="Arial" w:hAnsi="Arial" w:cs="Arial"/>
+          <w:bCs/>
+          <w:sz w:val="20"/>
+          <w:lang w:val="en-US"/>
+        </w:rPr>
+      </w:pPr>
+      <w:r>
+        <w:rPr>
+          <w:rFonts w:ascii="Arial" w:hAnsi="Arial" w:cs="Arial"/>
+          <w:bCs/>
+          <w:sz w:val="20"/>
+          <w:lang w:val="en-US"/>
+        </w:rPr>
+        <w:tab/>
+        <w:t xml:space="preserve">Drops - </w:t>
+      </w:r>
+      <w:r>
+        <w:rPr>
+          <w:rFonts w:ascii="Arial" w:hAnsi="Arial" w:cs="Arial"/>
+          <w:bCs/>
+          <w:sz w:val="20"/>
+        </w:rPr>
+        <w:t>OK</w:t>
       </w:r>
     </w:p>
     <w:p>
@@ -2453,6 +2560,212 @@
           <w:rFonts w:ascii="Arial" w:hAnsi="Arial" w:cs="Arial"/>
           <w:bCs/>
           <w:sz w:val="20"/>
+        </w:rPr>
+      </w:pPr>
+      <w:r>
+        <w:rPr>
+          <w:rFonts w:ascii="Arial" w:hAnsi="Arial" w:cs="Arial"/>
+          <w:bCs/>
+          <w:sz w:val="20"/>
+        </w:rPr>
+        <w:t xml:space="preserve">Book, Unit 15 </w:t>
+      </w:r>
+      <w:proofErr w:type="spellStart"/>
+      <w:r>
+        <w:rPr>
+          <w:rFonts w:ascii="Arial" w:hAnsi="Arial" w:cs="Arial"/>
+          <w:bCs/>
+          <w:sz w:val="20"/>
+        </w:rPr>
+        <w:t>exercise</w:t>
+      </w:r>
+      <w:proofErr w:type="spellEnd"/>
+      <w:r>
+        <w:rPr>
+          <w:rFonts w:ascii="Arial" w:hAnsi="Arial" w:cs="Arial"/>
+          <w:bCs/>
+          <w:sz w:val="20"/>
+        </w:rPr>
+        <w:t xml:space="preserve"> 7 B em diante</w:t>
+      </w:r>
+      <w:r>
+        <w:rPr>
+          <w:rFonts w:ascii="Arial" w:hAnsi="Arial" w:cs="Arial"/>
+          <w:bCs/>
+          <w:sz w:val="20"/>
+        </w:rPr>
+        <w:t xml:space="preserve"> - OK</w:t>
+      </w:r>
+    </w:p>
+    <w:p>
+      <w:pPr>
+        <w:pStyle w:val="WW-Commarcadores"/>
+        <w:numPr>
+          <w:ilvl w:val="0"/>
+          <w:numId w:val="0"/>
+        </w:numPr>
+        <w:ind w:firstLine="720"/>
+        <w:rPr>
+          <w:rFonts w:ascii="Arial" w:hAnsi="Arial" w:cs="Arial"/>
+          <w:bCs/>
+          <w:sz w:val="20"/>
+        </w:rPr>
+      </w:pPr>
+      <w:r>
+        <w:rPr>
+          <w:rFonts w:ascii="Arial" w:hAnsi="Arial" w:cs="Arial"/>
+          <w:bCs/>
+          <w:sz w:val="20"/>
+        </w:rPr>
+        <w:tab/>
+        <w:t>Refazer toda a lição 7</w:t>
+      </w:r>
+      <w:r>
+        <w:rPr>
+          <w:rFonts w:ascii="Arial" w:hAnsi="Arial" w:cs="Arial"/>
+          <w:bCs/>
+          <w:sz w:val="20"/>
+        </w:rPr>
+        <w:t xml:space="preserve"> – OK</w:t>
+      </w:r>
+    </w:p>
+    <w:p>
+      <w:pPr>
+        <w:pStyle w:val="WW-Commarcadores"/>
+        <w:numPr>
+          <w:ilvl w:val="0"/>
+          <w:numId w:val="0"/>
+        </w:numPr>
+        <w:ind w:firstLine="720"/>
+        <w:rPr>
+          <w:rFonts w:ascii="Arial" w:hAnsi="Arial" w:cs="Arial"/>
+          <w:bCs/>
+          <w:sz w:val="20"/>
+          <w:lang w:val="en-US"/>
+        </w:rPr>
+      </w:pPr>
+      <w:r>
+        <w:rPr>
+          <w:rFonts w:ascii="Arial" w:hAnsi="Arial" w:cs="Arial"/>
+          <w:bCs/>
+          <w:sz w:val="20"/>
+          <w:highlight w:val="red"/>
+          <w:lang w:val="en-US"/>
+        </w:rPr>
+        <w:t>To make 8 – Word Power (</w:t>
+      </w:r>
+      <w:proofErr w:type="spellStart"/>
+      <w:r>
+        <w:rPr>
+          <w:rFonts w:ascii="Arial" w:hAnsi="Arial" w:cs="Arial"/>
+          <w:bCs/>
+          <w:sz w:val="20"/>
+          <w:highlight w:val="red"/>
+          <w:lang w:val="en-US"/>
+        </w:rPr>
+        <w:t>vídeo</w:t>
+      </w:r>
+      <w:proofErr w:type="spellEnd"/>
+      <w:r>
+        <w:rPr>
+          <w:rFonts w:ascii="Arial" w:hAnsi="Arial" w:cs="Arial"/>
+          <w:bCs/>
+          <w:sz w:val="20"/>
+          <w:highlight w:val="red"/>
+          <w:lang w:val="en-US"/>
+        </w:rPr>
+        <w:t xml:space="preserve"> 12:00minutes)</w:t>
+      </w:r>
+    </w:p>
+    <w:p>
+      <w:pPr>
+        <w:pStyle w:val="WW-Commarcadores"/>
+        <w:numPr>
+          <w:ilvl w:val="0"/>
+          <w:numId w:val="0"/>
+        </w:numPr>
+        <w:ind w:firstLine="720"/>
+        <w:rPr>
+          <w:rFonts w:ascii="Arial" w:hAnsi="Arial" w:cs="Arial"/>
+          <w:bCs/>
+          <w:sz w:val="20"/>
+          <w:lang w:val="en-US"/>
+        </w:rPr>
+      </w:pPr>
+    </w:p>
+    <w:p>
+      <w:pPr>
+        <w:pStyle w:val="WW-Commarcadores"/>
+        <w:numPr>
+          <w:ilvl w:val="0"/>
+          <w:numId w:val="0"/>
+        </w:numPr>
+        <w:ind w:firstLine="720"/>
+        <w:rPr>
+          <w:rFonts w:ascii="Arial" w:hAnsi="Arial" w:cs="Arial"/>
+          <w:bCs/>
+          <w:sz w:val="20"/>
+          <w:lang w:val="en-US"/>
+        </w:rPr>
+      </w:pPr>
+    </w:p>
+    <w:p>
+      <w:pPr>
+        <w:pStyle w:val="WW-Commarcadores"/>
+        <w:numPr>
+          <w:ilvl w:val="0"/>
+          <w:numId w:val="0"/>
+        </w:numPr>
+        <w:rPr>
+          <w:rFonts w:ascii="Arial" w:hAnsi="Arial" w:cs="Arial"/>
+          <w:bCs/>
+          <w:sz w:val="20"/>
+          <w:lang w:val="en-US"/>
+        </w:rPr>
+      </w:pPr>
+    </w:p>
+    <w:p>
+      <w:pPr>
+        <w:pStyle w:val="WW-Commarcadores"/>
+        <w:numPr>
+          <w:ilvl w:val="0"/>
+          <w:numId w:val="0"/>
+        </w:numPr>
+        <w:rPr>
+          <w:rFonts w:ascii="Arial" w:hAnsi="Arial" w:cs="Arial"/>
+          <w:bCs/>
+          <w:sz w:val="20"/>
+        </w:rPr>
+      </w:pPr>
+      <w:r>
+        <w:rPr>
+          <w:rFonts w:ascii="Arial" w:hAnsi="Arial" w:cs="Arial"/>
+          <w:bCs/>
+          <w:sz w:val="20"/>
+        </w:rPr>
+        <w:t xml:space="preserve">Unit 15 </w:t>
+      </w:r>
+      <w:r>
+        <w:rPr>
+          <w:rFonts w:ascii="Arial" w:hAnsi="Arial" w:cs="Arial"/>
+          <w:bCs/>
+          <w:sz w:val="20"/>
+        </w:rPr>
+        <w:t>links</w:t>
+      </w:r>
+    </w:p>
+    <w:p>
+      <w:pPr>
+        <w:pStyle w:val="WW-Commarcadores"/>
+        <w:numPr>
+          <w:ilvl w:val="0"/>
+          <w:numId w:val="0"/>
+        </w:numPr>
+        <w:ind w:firstLine="720"/>
+        <w:rPr>
+          <w:rFonts w:ascii="Arial" w:hAnsi="Arial" w:cs="Arial"/>
+          <w:bCs/>
+          <w:sz w:val="20"/>
           <w:lang w:val="en-US"/>
         </w:rPr>
       </w:pPr>
@@ -2482,6 +2795,36 @@
           <w:ilvl w:val="0"/>
           <w:numId w:val="47"/>
         </w:numPr>
+        <w:rPr>
+          <w:rFonts w:ascii="Arial" w:hAnsi="Arial" w:cs="Arial"/>
+          <w:bCs/>
+          <w:sz w:val="20"/>
+          <w:lang w:val="en-US"/>
+        </w:rPr>
+      </w:pPr>
+      <w:r>
+        <w:rPr>
+          <w:lang w:val="en-US"/>
+        </w:rPr>
+        <w:t xml:space="preserve">WHERE WERE YOU </w:t>
+      </w:r>
+      <w:proofErr w:type="gramStart"/>
+      <w:r>
+        <w:rPr>
+          <w:lang w:val="en-US"/>
+        </w:rPr>
+        <w:t>BORN ?</w:t>
+      </w:r>
+      <w:proofErr w:type="gramEnd"/>
+    </w:p>
+    <w:p>
+      <w:pPr>
+        <w:pStyle w:val="WW-Commarcadores"/>
+        <w:numPr>
+          <w:ilvl w:val="0"/>
+          <w:numId w:val="0"/>
+        </w:numPr>
+        <w:ind w:left="1440"/>
         <w:rPr>
           <w:rFonts w:ascii="Arial" w:hAnsi="Arial" w:cs="Arial"/>
           <w:bCs/>
@@ -2510,6 +2853,42 @@
         </w:rPr>
         <w:t xml:space="preserve"> </w:t>
       </w:r>
+      <w:r>
+        <w:rPr>
+          <w:rFonts w:ascii="Arial" w:hAnsi="Arial" w:cs="Arial"/>
+          <w:bCs/>
+          <w:sz w:val="20"/>
+          <w:lang w:val="en-US"/>
+        </w:rPr>
+        <w:t>(listen in 23/08/21)</w:t>
+      </w:r>
+    </w:p>
+    <w:p>
+      <w:pPr>
+        <w:pStyle w:val="WW-Commarcadores"/>
+        <w:numPr>
+          <w:ilvl w:val="0"/>
+          <w:numId w:val="0"/>
+        </w:numPr>
+        <w:ind w:left="1440"/>
+        <w:rPr>
+          <w:rFonts w:ascii="Arial" w:hAnsi="Arial" w:cs="Arial"/>
+          <w:bCs/>
+          <w:color w:val="FF0000"/>
+          <w:sz w:val="20"/>
+          <w:lang w:val="en-US"/>
+        </w:rPr>
+      </w:pPr>
+      <w:r>
+        <w:rPr>
+          <w:rFonts w:ascii="Arial" w:hAnsi="Arial" w:cs="Arial"/>
+          <w:bCs/>
+          <w:color w:val="FF0000"/>
+          <w:sz w:val="20"/>
+          <w:lang w:val="en-US"/>
+        </w:rPr>
+        <w:t>listen again and to make exercise seven</w:t>
+      </w:r>
     </w:p>
     <w:p>
       <w:pPr>
@@ -2889,18 +3268,7 @@
           <w:sz w:val="20"/>
           <w:lang w:val="en-US"/>
         </w:rPr>
-        <w:t xml:space="preserve"> (23/08/2021 = OK</w:t>
-      </w:r>
-      <w:bookmarkStart w:id="5" w:name="_GoBack"/>
-      <w:bookmarkEnd w:id="5"/>
-      <w:r>
-        <w:rPr>
-          <w:rFonts w:ascii="Arial" w:hAnsi="Arial" w:cs="Arial"/>
-          <w:bCs/>
-          <w:sz w:val="20"/>
-          <w:lang w:val="en-US"/>
-        </w:rPr>
-        <w:t>)</w:t>
+        <w:t xml:space="preserve"> (23/08/2021 = OK)</w:t>
       </w:r>
     </w:p>
     <w:p>
@@ -2960,7 +3328,7 @@
           <w:lang w:eastAsia="pt-BR"/>
         </w:rPr>
       </w:pPr>
-      <w:bookmarkStart w:id="6" w:name="_Toc80391823"/>
+      <w:bookmarkStart w:id="7" w:name="_Toc80737383"/>
       <w:r>
         <w:rPr>
           <w:rFonts w:ascii="Arial" w:hAnsi="Arial" w:cs="Arial"/>
@@ -2972,7 +3340,7 @@
         </w:rPr>
         <w:t>Referências</w:t>
       </w:r>
-      <w:bookmarkEnd w:id="6"/>
+      <w:bookmarkEnd w:id="7"/>
     </w:p>
     <w:p>
       <w:proofErr w:type="spellStart"/>
@@ -3102,7 +3470,7 @@
               <w:sz w:val="16"/>
               <w:szCs w:val="16"/>
             </w:rPr>
-            <w:t>23/08/2021 22:30</w:t>
+            <w:t>24/08/2021 22:42</w:t>
           </w:r>
           <w:r>
             <w:rPr>
@@ -3164,7 +3532,7 @@
               <w:sz w:val="16"/>
               <w:szCs w:val="16"/>
             </w:rPr>
-            <w:t>2</w:t>
+            <w:t>3</w:t>
           </w:r>
           <w:r>
             <w:rPr>
@@ -3227,7 +3595,7 @@
               <w:sz w:val="16"/>
               <w:szCs w:val="16"/>
             </w:rPr>
-            <w:t>3</w:t>
+            <w:t>4</w:t>
           </w:r>
           <w:r>
             <w:rPr>
@@ -9672,7 +10040,7 @@
 </file>
 
 <file path=customXml/itemProps1.xml><?xml version="1.0" encoding="utf-8"?>
-<ds:datastoreItem xmlns:ds="http://schemas.openxmlformats.org/officeDocument/2006/customXml" ds:itemID="{26D0656F-01EB-4A43-8A16-EE575B07CA5E}">
+<ds:datastoreItem xmlns:ds="http://schemas.openxmlformats.org/officeDocument/2006/customXml" ds:itemID="{8A36877E-77C7-4E05-A73C-71B34A3B9A6B}">
   <ds:schemaRefs>
     <ds:schemaRef ds:uri="http://schemas.openxmlformats.org/officeDocument/2006/bibliography"/>
   </ds:schemaRefs>

</xml_diff>

<commit_message>
making exercice unit 12
making exercice unit 12
</commit_message>
<xml_diff>
--- a/Luis_Felipe_Class#9_2021/Curso-InglesLuis_Felipe_Class#9_2021.docx
+++ b/Luis_Felipe_Class#9_2021/Curso-InglesLuis_Felipe_Class#9_2021.docx
@@ -282,7 +282,7 @@
             </w:rPr>
             <w:fldChar w:fldCharType="separate"/>
           </w:r>
-          <w:hyperlink w:anchor="_Toc80737381" w:history="1">
+          <w:hyperlink w:anchor="_Toc81344671" w:history="1">
             <w:r>
               <w:rPr>
                 <w:rStyle w:val="Hyperlink"/>
@@ -335,7 +335,7 @@
                 <w:noProof/>
                 <w:webHidden/>
               </w:rPr>
-              <w:instrText xml:space="preserve"> PAGEREF _Toc80737381 \h </w:instrText>
+              <w:instrText xml:space="preserve"> PAGEREF _Toc81344671 \h </w:instrText>
             </w:r>
             <w:r>
               <w:rPr>
@@ -384,7 +384,7 @@
               <w:lang w:eastAsia="pt-BR"/>
             </w:rPr>
           </w:pPr>
-          <w:hyperlink w:anchor="_Toc80737382" w:history="1">
+          <w:hyperlink w:anchor="_Toc81344672" w:history="1">
             <w:r>
               <w:rPr>
                 <w:rStyle w:val="Hyperlink"/>
@@ -437,7 +437,7 @@
                 <w:noProof/>
                 <w:webHidden/>
               </w:rPr>
-              <w:instrText xml:space="preserve"> PAGEREF _Toc80737382 \h </w:instrText>
+              <w:instrText xml:space="preserve"> PAGEREF _Toc81344672 \h </w:instrText>
             </w:r>
             <w:r>
               <w:rPr>
@@ -486,7 +486,7 @@
               <w:lang w:eastAsia="pt-BR"/>
             </w:rPr>
           </w:pPr>
-          <w:hyperlink w:anchor="_Toc80737383" w:history="1">
+          <w:hyperlink w:anchor="_Toc81344673" w:history="1">
             <w:r>
               <w:rPr>
                 <w:rStyle w:val="Hyperlink"/>
@@ -496,6 +496,108 @@
                 <w:lang w:eastAsia="pt-BR"/>
               </w:rPr>
               <w:t>3.</w:t>
+            </w:r>
+            <w:r>
+              <w:rPr>
+                <w:rFonts w:asciiTheme="minorHAnsi" w:eastAsiaTheme="minorEastAsia" w:hAnsiTheme="minorHAnsi" w:cstheme="minorBidi"/>
+                <w:b w:val="0"/>
+                <w:bCs w:val="0"/>
+                <w:caps w:val="0"/>
+                <w:noProof/>
+                <w:sz w:val="22"/>
+                <w:szCs w:val="22"/>
+                <w:lang w:eastAsia="pt-BR"/>
+              </w:rPr>
+              <w:tab/>
+            </w:r>
+            <w:r>
+              <w:rPr>
+                <w:rStyle w:val="Hyperlink"/>
+                <w:rFonts w:ascii="Arial" w:hAnsi="Arial" w:cs="Arial"/>
+                <w:noProof/>
+                <w:kern w:val="28"/>
+                <w:lang w:eastAsia="pt-BR"/>
+              </w:rPr>
+              <w:t>Semana 35 – de 28 de agosto a 04 de setembro – Unit 16</w:t>
+            </w:r>
+            <w:r>
+              <w:rPr>
+                <w:noProof/>
+                <w:webHidden/>
+              </w:rPr>
+              <w:tab/>
+            </w:r>
+            <w:r>
+              <w:rPr>
+                <w:noProof/>
+                <w:webHidden/>
+              </w:rPr>
+              <w:fldChar w:fldCharType="begin"/>
+            </w:r>
+            <w:r>
+              <w:rPr>
+                <w:noProof/>
+                <w:webHidden/>
+              </w:rPr>
+              <w:instrText xml:space="preserve"> PAGEREF _Toc81344673 \h </w:instrText>
+            </w:r>
+            <w:r>
+              <w:rPr>
+                <w:noProof/>
+                <w:webHidden/>
+              </w:rPr>
+            </w:r>
+            <w:r>
+              <w:rPr>
+                <w:noProof/>
+                <w:webHidden/>
+              </w:rPr>
+              <w:fldChar w:fldCharType="separate"/>
+            </w:r>
+            <w:r>
+              <w:rPr>
+                <w:noProof/>
+                <w:webHidden/>
+              </w:rPr>
+              <w:t>4</w:t>
+            </w:r>
+            <w:r>
+              <w:rPr>
+                <w:noProof/>
+                <w:webHidden/>
+              </w:rPr>
+              <w:fldChar w:fldCharType="end"/>
+            </w:r>
+          </w:hyperlink>
+        </w:p>
+        <w:p>
+          <w:pPr>
+            <w:pStyle w:val="Sumrio1"/>
+            <w:tabs>
+              <w:tab w:val="left" w:pos="400"/>
+              <w:tab w:val="right" w:leader="dot" w:pos="10450"/>
+            </w:tabs>
+            <w:rPr>
+              <w:rFonts w:asciiTheme="minorHAnsi" w:eastAsiaTheme="minorEastAsia" w:hAnsiTheme="minorHAnsi" w:cstheme="minorBidi"/>
+              <w:b w:val="0"/>
+              <w:bCs w:val="0"/>
+              <w:caps w:val="0"/>
+              <w:noProof/>
+              <w:sz w:val="22"/>
+              <w:szCs w:val="22"/>
+              <w:lang w:eastAsia="pt-BR"/>
+            </w:rPr>
+          </w:pPr>
+          <w:hyperlink w:anchor="_Toc81344674" w:history="1">
+            <w:r>
+              <w:rPr>
+                <w:rStyle w:val="Hyperlink"/>
+                <w:rFonts w:ascii="Arial" w:hAnsi="Arial" w:cs="Arial"/>
+                <w:noProof/>
+                <w:kern w:val="28"/>
+                <w:lang w:eastAsia="pt-BR"/>
+              </w:rPr>
+              <w:t>4.</w:t>
             </w:r>
             <w:r>
               <w:rPr>
@@ -539,7 +641,7 @@
                 <w:noProof/>
                 <w:webHidden/>
               </w:rPr>
-              <w:instrText xml:space="preserve"> PAGEREF _Toc80737383 \h </w:instrText>
+              <w:instrText xml:space="preserve"> PAGEREF _Toc81344674 \h </w:instrText>
             </w:r>
             <w:r>
               <w:rPr>
@@ -559,7 +661,7 @@
                 <w:noProof/>
                 <w:webHidden/>
               </w:rPr>
-              <w:t>3</w:t>
+              <w:t>5</w:t>
             </w:r>
             <w:r>
               <w:rPr>
@@ -653,7 +755,7 @@
           <w:lang w:eastAsia="pt-BR"/>
         </w:rPr>
       </w:pPr>
-      <w:bookmarkStart w:id="4" w:name="_Toc80737381"/>
+      <w:bookmarkStart w:id="4" w:name="_Toc81344671"/>
       <w:bookmarkEnd w:id="3"/>
       <w:r>
         <w:rPr>
@@ -2045,7 +2147,7 @@
           <w:lang w:eastAsia="pt-BR"/>
         </w:rPr>
       </w:pPr>
-      <w:bookmarkStart w:id="5" w:name="_Toc80737382"/>
+      <w:bookmarkStart w:id="5" w:name="_Toc81344672"/>
       <w:r>
         <w:rPr>
           <w:rFonts w:ascii="Arial" w:hAnsi="Arial" w:cs="Arial"/>
@@ -3375,6 +3477,7 @@
           <w:lang w:eastAsia="pt-BR"/>
         </w:rPr>
       </w:pPr>
+      <w:bookmarkStart w:id="6" w:name="_Toc81344673"/>
       <w:r>
         <w:rPr>
           <w:rFonts w:ascii="Arial" w:hAnsi="Arial" w:cs="Arial"/>
@@ -3452,6 +3555,7 @@
         </w:rPr>
         <w:t>Unit 16</w:t>
       </w:r>
+      <w:bookmarkEnd w:id="6"/>
     </w:p>
     <w:p>
       <w:pPr>
@@ -3798,17 +3902,7 @@
           <w:sz w:val="20"/>
           <w:lang w:val="en-US"/>
         </w:rPr>
-        <w:t>20</w:t>
-      </w:r>
-      <w:r>
-        <w:rPr>
-          <w:rFonts w:ascii="Arial" w:hAnsi="Arial" w:cs="Arial"/>
-          <w:b/>
-          <w:bCs/>
-          <w:sz w:val="20"/>
-          <w:lang w:val="en-US"/>
-        </w:rPr>
-        <w:t xml:space="preserve">h a </w:t>
+        <w:t xml:space="preserve">20h a </w:t>
       </w:r>
       <w:r>
         <w:rPr>
@@ -3926,8 +4020,6 @@
         </w:rPr>
         <w:t>Workbook, unit 12, make until exercise 6.</w:t>
       </w:r>
-      <w:bookmarkStart w:id="6" w:name="_GoBack"/>
-      <w:bookmarkEnd w:id="6"/>
     </w:p>
     <w:p>
       <w:pPr>
@@ -4101,38 +4193,6 @@
     <w:p>
       <w:pPr>
         <w:rPr>
-          <w:lang w:val="en-US"/>
-        </w:rPr>
-      </w:pPr>
-    </w:p>
-    <w:p>
-      <w:pPr>
-        <w:pStyle w:val="WW-Commarcadores"/>
-        <w:numPr>
-          <w:ilvl w:val="0"/>
-          <w:numId w:val="0"/>
-        </w:numPr>
-        <w:rPr>
-          <w:rFonts w:ascii="Arial" w:hAnsi="Arial" w:cs="Arial"/>
-          <w:b/>
-          <w:bCs/>
-          <w:sz w:val="20"/>
-          <w:lang w:val="en-US"/>
-        </w:rPr>
-      </w:pPr>
-    </w:p>
-    <w:p>
-      <w:pPr>
-        <w:pStyle w:val="WW-Commarcadores"/>
-        <w:numPr>
-          <w:ilvl w:val="0"/>
-          <w:numId w:val="0"/>
-        </w:numPr>
-        <w:rPr>
-          <w:rFonts w:ascii="Arial" w:hAnsi="Arial" w:cs="Arial"/>
-          <w:b/>
-          <w:bCs/>
-          <w:sz w:val="20"/>
           <w:lang w:val="en-US"/>
         </w:rPr>
       </w:pPr>
@@ -4428,11 +4488,82 @@
         </w:numPr>
         <w:rPr>
           <w:rFonts w:ascii="Arial" w:hAnsi="Arial" w:cs="Arial"/>
-          <w:bCs/>
-          <w:sz w:val="20"/>
-          <w:lang w:val="en-US"/>
-        </w:rPr>
-      </w:pPr>
+          <w:b/>
+          <w:bCs/>
+          <w:sz w:val="20"/>
+          <w:lang w:val="en-US"/>
+        </w:rPr>
+      </w:pPr>
+      <w:r>
+        <w:rPr>
+          <w:rFonts w:ascii="Arial" w:hAnsi="Arial" w:cs="Arial"/>
+          <w:b/>
+          <w:bCs/>
+          <w:sz w:val="20"/>
+          <w:lang w:val="en-US"/>
+        </w:rPr>
+        <w:t>Study day (</w:t>
+      </w:r>
+      <w:r>
+        <w:rPr>
+          <w:rFonts w:ascii="Arial" w:hAnsi="Arial" w:cs="Arial"/>
+          <w:b/>
+          <w:bCs/>
+          <w:sz w:val="20"/>
+          <w:lang w:val="en-US"/>
+        </w:rPr>
+        <w:t>31</w:t>
+      </w:r>
+      <w:r>
+        <w:rPr>
+          <w:rFonts w:ascii="Arial" w:hAnsi="Arial" w:cs="Arial"/>
+          <w:b/>
+          <w:bCs/>
+          <w:sz w:val="20"/>
+          <w:lang w:val="en-US"/>
+        </w:rPr>
+        <w:t>/08/2021 2</w:t>
+      </w:r>
+      <w:r>
+        <w:rPr>
+          <w:rFonts w:ascii="Arial" w:hAnsi="Arial" w:cs="Arial"/>
+          <w:b/>
+          <w:bCs/>
+          <w:sz w:val="20"/>
+          <w:lang w:val="en-US"/>
+        </w:rPr>
+        <w:t>3</w:t>
+      </w:r>
+      <w:r>
+        <w:rPr>
+          <w:rFonts w:ascii="Arial" w:hAnsi="Arial" w:cs="Arial"/>
+          <w:b/>
+          <w:bCs/>
+          <w:sz w:val="20"/>
+          <w:lang w:val="en-US"/>
+        </w:rPr>
+        <w:t>:</w:t>
+      </w:r>
+      <w:r>
+        <w:rPr>
+          <w:rFonts w:ascii="Arial" w:hAnsi="Arial" w:cs="Arial"/>
+          <w:b/>
+          <w:bCs/>
+          <w:sz w:val="20"/>
+          <w:lang w:val="en-US"/>
+        </w:rPr>
+        <w:t>26h a xx</w:t>
+      </w:r>
+      <w:r>
+        <w:rPr>
+          <w:rFonts w:ascii="Arial" w:hAnsi="Arial" w:cs="Arial"/>
+          <w:b/>
+          <w:bCs/>
+          <w:sz w:val="20"/>
+          <w:lang w:val="en-US"/>
+        </w:rPr>
+        <w:t>:16h):</w:t>
+      </w:r>
     </w:p>
     <w:p>
       <w:pPr>
@@ -4443,12 +4574,82 @@
         </w:numPr>
         <w:rPr>
           <w:rFonts w:ascii="Arial" w:hAnsi="Arial" w:cs="Arial"/>
-          <w:b/>
-          <w:bCs/>
-          <w:sz w:val="20"/>
-          <w:lang w:val="en-US"/>
-        </w:rPr>
-      </w:pPr>
+          <w:bCs/>
+          <w:sz w:val="20"/>
+          <w:lang w:val="en-US"/>
+        </w:rPr>
+      </w:pPr>
+      <w:r>
+        <w:rPr>
+          <w:rFonts w:ascii="Arial" w:hAnsi="Arial" w:cs="Arial"/>
+          <w:bCs/>
+          <w:sz w:val="20"/>
+          <w:lang w:val="en-US"/>
+        </w:rPr>
+        <w:t xml:space="preserve">To homework, to make workbook unit </w:t>
+      </w:r>
+      <w:r>
+        <w:rPr>
+          <w:rFonts w:ascii="Arial" w:hAnsi="Arial" w:cs="Arial"/>
+          <w:bCs/>
+          <w:sz w:val="20"/>
+          <w:highlight w:val="red"/>
+          <w:lang w:val="en-US"/>
+        </w:rPr>
+        <w:t>12</w:t>
+      </w:r>
+      <w:r>
+        <w:rPr>
+          <w:rFonts w:ascii="Arial" w:hAnsi="Arial" w:cs="Arial"/>
+          <w:bCs/>
+          <w:sz w:val="20"/>
+          <w:highlight w:val="red"/>
+          <w:lang w:val="en-US"/>
+        </w:rPr>
+        <w:t xml:space="preserve"> </w:t>
+      </w:r>
+      <w:r>
+        <w:rPr>
+          <w:rFonts w:ascii="Arial" w:hAnsi="Arial" w:cs="Arial"/>
+          <w:bCs/>
+          <w:sz w:val="20"/>
+          <w:highlight w:val="red"/>
+          <w:lang w:val="en-US"/>
+        </w:rPr>
+        <w:t xml:space="preserve">exercise 7 </w:t>
+      </w:r>
+      <w:proofErr w:type="gramStart"/>
+      <w:r>
+        <w:rPr>
+          <w:rFonts w:ascii="Arial" w:hAnsi="Arial" w:cs="Arial"/>
+          <w:bCs/>
+          <w:sz w:val="20"/>
+          <w:highlight w:val="red"/>
+          <w:lang w:val="en-US"/>
+        </w:rPr>
+        <w:t xml:space="preserve">until </w:t>
+      </w:r>
+      <w:r>
+        <w:rPr>
+          <w:rFonts w:ascii="Arial" w:hAnsi="Arial" w:cs="Arial"/>
+          <w:bCs/>
+          <w:sz w:val="20"/>
+          <w:highlight w:val="red"/>
+          <w:lang w:val="en-US"/>
+        </w:rPr>
+        <w:t xml:space="preserve"> and</w:t>
+      </w:r>
+      <w:proofErr w:type="gramEnd"/>
+      <w:r>
+        <w:rPr>
+          <w:rFonts w:ascii="Arial" w:hAnsi="Arial" w:cs="Arial"/>
+          <w:bCs/>
+          <w:sz w:val="20"/>
+          <w:highlight w:val="red"/>
+          <w:lang w:val="en-US"/>
+        </w:rPr>
+        <w:t xml:space="preserve"> 13</w:t>
+      </w:r>
     </w:p>
     <w:p>
       <w:pPr>
@@ -4459,286 +4660,12 @@
         </w:numPr>
         <w:rPr>
           <w:rFonts w:ascii="Arial" w:hAnsi="Arial" w:cs="Arial"/>
-          <w:bCs/>
-          <w:sz w:val="20"/>
-        </w:rPr>
-      </w:pPr>
-      <w:r>
-        <w:rPr>
-          <w:rFonts w:ascii="Arial" w:hAnsi="Arial" w:cs="Arial"/>
-          <w:bCs/>
-          <w:sz w:val="20"/>
-        </w:rPr>
-        <w:t xml:space="preserve">Segue a lição 15 em dois canais do </w:t>
-      </w:r>
-      <w:proofErr w:type="spellStart"/>
-      <w:r>
-        <w:rPr>
-          <w:rFonts w:ascii="Arial" w:hAnsi="Arial" w:cs="Arial"/>
-          <w:bCs/>
-          <w:sz w:val="20"/>
-        </w:rPr>
-        <w:t>Youtube</w:t>
-      </w:r>
-      <w:proofErr w:type="spellEnd"/>
-    </w:p>
-    <w:p>
-      <w:pPr>
-        <w:pStyle w:val="WW-Commarcadores"/>
-        <w:numPr>
-          <w:ilvl w:val="0"/>
-          <w:numId w:val="48"/>
-        </w:numPr>
-        <w:rPr>
-          <w:rFonts w:ascii="Arial" w:hAnsi="Arial" w:cs="Arial"/>
-          <w:bCs/>
-          <w:sz w:val="20"/>
-          <w:lang w:val="en-US"/>
-        </w:rPr>
-      </w:pPr>
-      <w:hyperlink r:id="rId21" w:history="1">
-        <w:r>
-          <w:rPr>
-            <w:rStyle w:val="Hyperlink"/>
-            <w:rFonts w:ascii="Arial" w:hAnsi="Arial" w:cs="Arial"/>
-            <w:bCs/>
-            <w:sz w:val="20"/>
-            <w:lang w:val="en-US"/>
-          </w:rPr>
-          <w:t>https://youtu.be/OI0vkiif5uI</w:t>
-        </w:r>
-      </w:hyperlink>
-    </w:p>
-    <w:p>
-      <w:pPr>
-        <w:pStyle w:val="WW-Commarcadores"/>
-        <w:numPr>
-          <w:ilvl w:val="0"/>
-          <w:numId w:val="48"/>
-        </w:numPr>
-        <w:rPr>
-          <w:rFonts w:ascii="Arial" w:hAnsi="Arial" w:cs="Arial"/>
-          <w:bCs/>
-          <w:sz w:val="20"/>
-          <w:lang w:val="en-US"/>
-        </w:rPr>
-      </w:pPr>
-      <w:r>
-        <w:rPr>
-          <w:rFonts w:ascii="Arial" w:hAnsi="Arial" w:cs="Arial"/>
-          <w:bCs/>
-          <w:sz w:val="20"/>
-          <w:lang w:val="en-US"/>
-        </w:rPr>
-        <w:t xml:space="preserve">Unit 15A - </w:t>
-      </w:r>
-      <w:hyperlink r:id="rId22" w:history="1">
-        <w:r>
-          <w:rPr>
-            <w:rStyle w:val="Hyperlink"/>
-            <w:rFonts w:ascii="Arial" w:hAnsi="Arial" w:cs="Arial"/>
-            <w:bCs/>
-            <w:sz w:val="20"/>
-            <w:lang w:val="en-US"/>
-          </w:rPr>
-          <w:t>https://youtu.be/tSmaZdmrZ0U?list=PL2eIVQX0_SVcB-neEUAK6OrN0z0Xf9FTS</w:t>
-        </w:r>
-      </w:hyperlink>
-      <w:r>
-        <w:rPr>
-          <w:rFonts w:ascii="Arial" w:hAnsi="Arial" w:cs="Arial"/>
-          <w:bCs/>
-          <w:sz w:val="20"/>
-          <w:lang w:val="en-US"/>
-        </w:rPr>
-        <w:t xml:space="preserve"> </w:t>
-      </w:r>
-    </w:p>
-    <w:p>
-      <w:pPr>
-        <w:pStyle w:val="WW-Commarcadores"/>
-        <w:numPr>
-          <w:ilvl w:val="0"/>
-          <w:numId w:val="48"/>
-        </w:numPr>
-        <w:rPr>
-          <w:rFonts w:ascii="Arial" w:hAnsi="Arial" w:cs="Arial"/>
-          <w:bCs/>
-          <w:sz w:val="20"/>
-          <w:lang w:val="en-US"/>
-        </w:rPr>
-      </w:pPr>
-      <w:r>
-        <w:rPr>
-          <w:rFonts w:ascii="Arial" w:hAnsi="Arial" w:cs="Arial"/>
-          <w:bCs/>
-          <w:sz w:val="20"/>
-          <w:lang w:val="en-US"/>
-        </w:rPr>
-        <w:t xml:space="preserve">Unit 15B - </w:t>
-      </w:r>
-      <w:hyperlink r:id="rId23" w:history="1">
-        <w:r>
-          <w:rPr>
-            <w:rStyle w:val="Hyperlink"/>
-            <w:rFonts w:ascii="Arial" w:hAnsi="Arial" w:cs="Arial"/>
-            <w:bCs/>
-            <w:sz w:val="20"/>
-            <w:lang w:val="en-US"/>
-          </w:rPr>
-          <w:t>https://youtu.be/yLJ-kqkfsL8?list=PL2eIVQX0_SVcB-neEUAK6OrN0z0Xf9FTS</w:t>
-        </w:r>
-      </w:hyperlink>
-      <w:r>
-        <w:rPr>
-          <w:rFonts w:ascii="Arial" w:hAnsi="Arial" w:cs="Arial"/>
-          <w:bCs/>
-          <w:sz w:val="20"/>
-          <w:lang w:val="en-US"/>
-        </w:rPr>
-        <w:t xml:space="preserve"> </w:t>
-      </w:r>
-    </w:p>
-    <w:p>
-      <w:pPr>
-        <w:pStyle w:val="WW-Commarcadores"/>
-        <w:numPr>
-          <w:ilvl w:val="0"/>
-          <w:numId w:val="0"/>
-        </w:numPr>
-        <w:rPr>
-          <w:rFonts w:ascii="Arial" w:hAnsi="Arial" w:cs="Arial"/>
-          <w:bCs/>
-          <w:sz w:val="20"/>
-          <w:lang w:val="en-US"/>
-        </w:rPr>
-      </w:pPr>
-    </w:p>
-    <w:p>
-      <w:pPr>
-        <w:pStyle w:val="WW-Commarcadores"/>
-        <w:numPr>
-          <w:ilvl w:val="0"/>
-          <w:numId w:val="0"/>
-        </w:numPr>
-        <w:rPr>
-          <w:rFonts w:ascii="Arial" w:hAnsi="Arial" w:cs="Arial"/>
-          <w:b/>
-          <w:bCs/>
-          <w:sz w:val="20"/>
-          <w:lang w:val="en-US"/>
-        </w:rPr>
-      </w:pPr>
-    </w:p>
-    <w:p>
-      <w:pPr>
-        <w:pStyle w:val="WW-Commarcadores"/>
-        <w:numPr>
-          <w:ilvl w:val="0"/>
-          <w:numId w:val="0"/>
-        </w:numPr>
-        <w:rPr>
-          <w:rFonts w:ascii="Arial" w:hAnsi="Arial" w:cs="Arial"/>
-          <w:b/>
-          <w:bCs/>
-          <w:sz w:val="20"/>
-          <w:lang w:val="en-US"/>
-        </w:rPr>
-      </w:pPr>
-    </w:p>
-    <w:p>
-      <w:pPr>
-        <w:pStyle w:val="WW-Commarcadores"/>
-        <w:numPr>
-          <w:ilvl w:val="0"/>
-          <w:numId w:val="0"/>
-        </w:numPr>
-        <w:rPr>
-          <w:rFonts w:ascii="Arial" w:hAnsi="Arial" w:cs="Arial"/>
-          <w:b/>
-          <w:bCs/>
-          <w:sz w:val="20"/>
-          <w:lang w:val="en-US"/>
-        </w:rPr>
-      </w:pPr>
-    </w:p>
-    <w:p>
-      <w:pPr>
-        <w:pStyle w:val="WW-Commarcadores"/>
-        <w:numPr>
-          <w:ilvl w:val="0"/>
-          <w:numId w:val="0"/>
-        </w:numPr>
-        <w:rPr>
-          <w:rFonts w:ascii="Arial" w:hAnsi="Arial" w:cs="Arial"/>
-          <w:b/>
-          <w:bCs/>
-          <w:sz w:val="20"/>
-          <w:lang w:val="en-US"/>
-        </w:rPr>
-      </w:pPr>
-    </w:p>
-    <w:p>
-      <w:pPr>
-        <w:pStyle w:val="WW-Commarcadores"/>
-        <w:numPr>
-          <w:ilvl w:val="0"/>
-          <w:numId w:val="0"/>
-        </w:numPr>
-        <w:rPr>
-          <w:rFonts w:ascii="Arial" w:hAnsi="Arial" w:cs="Arial"/>
-          <w:b/>
-          <w:bCs/>
-          <w:sz w:val="20"/>
-          <w:lang w:val="en-US"/>
-        </w:rPr>
-      </w:pPr>
-    </w:p>
-    <w:p>
-      <w:pPr>
-        <w:pStyle w:val="WW-Commarcadores"/>
-        <w:numPr>
-          <w:ilvl w:val="0"/>
-          <w:numId w:val="0"/>
-        </w:numPr>
-        <w:rPr>
-          <w:rFonts w:ascii="Arial" w:hAnsi="Arial" w:cs="Arial"/>
-          <w:b/>
-          <w:bCs/>
-          <w:sz w:val="20"/>
-          <w:lang w:val="en-US"/>
-        </w:rPr>
-      </w:pPr>
-      <w:r>
-        <w:rPr>
-          <w:rFonts w:ascii="Arial" w:hAnsi="Arial" w:cs="Arial"/>
-          <w:b/>
-          <w:bCs/>
-          <w:sz w:val="20"/>
-          <w:lang w:val="en-US"/>
-        </w:rPr>
-        <w:t>Study day (</w:t>
-      </w:r>
-      <w:r>
-        <w:rPr>
-          <w:rFonts w:ascii="Arial" w:hAnsi="Arial" w:cs="Arial"/>
-          <w:b/>
-          <w:bCs/>
-          <w:sz w:val="20"/>
-          <w:lang w:val="en-US"/>
-        </w:rPr>
-        <w:t>xx</w:t>
-      </w:r>
-      <w:r>
-        <w:rPr>
-          <w:rFonts w:ascii="Arial" w:hAnsi="Arial" w:cs="Arial"/>
-          <w:b/>
-          <w:bCs/>
-          <w:sz w:val="20"/>
-          <w:lang w:val="en-US"/>
-        </w:rPr>
-        <w:t>/08/2021 22:47h a 23:16h):</w:t>
-      </w:r>
+          <w:b/>
+          <w:bCs/>
+          <w:sz w:val="20"/>
+          <w:lang w:val="en-US"/>
+        </w:rPr>
+      </w:pPr>
     </w:p>
     <w:p>
       <w:pPr>
@@ -4779,6 +4706,8 @@
           <w:lang w:val="en-US"/>
         </w:rPr>
       </w:pPr>
+      <w:bookmarkStart w:id="7" w:name="_GoBack"/>
+      <w:bookmarkEnd w:id="7"/>
     </w:p>
     <w:p>
       <w:pPr>
@@ -4830,7 +4759,7 @@
           <w:lang w:eastAsia="pt-BR"/>
         </w:rPr>
       </w:pPr>
-      <w:bookmarkStart w:id="7" w:name="_Toc80737383"/>
+      <w:bookmarkStart w:id="8" w:name="_Toc81344674"/>
       <w:r>
         <w:rPr>
           <w:rFonts w:ascii="Arial" w:hAnsi="Arial" w:cs="Arial"/>
@@ -4842,7 +4771,7 @@
         </w:rPr>
         <w:t>Referências</w:t>
       </w:r>
-      <w:bookmarkEnd w:id="7"/>
+      <w:bookmarkEnd w:id="8"/>
     </w:p>
     <w:p>
       <w:proofErr w:type="spellStart"/>
@@ -4858,7 +4787,7 @@
       </w:r>
     </w:p>
     <w:p>
-      <w:hyperlink r:id="rId24" w:history="1">
+      <w:hyperlink r:id="rId21" w:history="1">
         <w:r>
           <w:rPr>
             <w:rStyle w:val="Hyperlink"/>
@@ -4869,8 +4798,8 @@
     </w:p>
     <w:p/>
     <w:sectPr>
-      <w:headerReference w:type="default" r:id="rId25"/>
-      <w:footerReference w:type="default" r:id="rId26"/>
+      <w:headerReference w:type="default" r:id="rId22"/>
+      <w:footerReference w:type="default" r:id="rId23"/>
       <w:pgSz w:w="11900" w:h="16832"/>
       <w:pgMar w:top="720" w:right="720" w:bottom="720" w:left="720" w:header="648" w:footer="648" w:gutter="0"/>
       <w:cols w:space="720"/>
@@ -4972,7 +4901,7 @@
               <w:sz w:val="16"/>
               <w:szCs w:val="16"/>
             </w:rPr>
-            <w:t>30/08/2021 23:19</w:t>
+            <w:t>31/08/2021 23:24</w:t>
           </w:r>
           <w:r>
             <w:rPr>
@@ -11658,7 +11587,7 @@
 </file>
 
 <file path=customXml/itemProps1.xml><?xml version="1.0" encoding="utf-8"?>
-<ds:datastoreItem xmlns:ds="http://schemas.openxmlformats.org/officeDocument/2006/customXml" ds:itemID="{9F4334D0-B61A-4622-93BA-D20D381EDFCE}">
+<ds:datastoreItem xmlns:ds="http://schemas.openxmlformats.org/officeDocument/2006/customXml" ds:itemID="{1748D2A9-4C0B-42CC-9562-50B92F5FE93D}">
   <ds:schemaRefs>
     <ds:schemaRef ds:uri="http://schemas.openxmlformats.org/officeDocument/2006/bibliography"/>
   </ds:schemaRefs>

</xml_diff>

<commit_message>
Finish exercice unit 13
finish exercice unit 13
</commit_message>
<xml_diff>
--- a/Luis_Felipe_Class#9_2021/Curso-InglesLuis_Felipe_Class#9_2021.docx
+++ b/Luis_Felipe_Class#9_2021/Curso-InglesLuis_Felipe_Class#9_2021.docx
@@ -282,7 +282,7 @@
             </w:rPr>
             <w:fldChar w:fldCharType="separate"/>
           </w:r>
-          <w:hyperlink w:anchor="_Toc81344671" w:history="1">
+          <w:hyperlink w:anchor="_Toc81512403" w:history="1">
             <w:r>
               <w:rPr>
                 <w:rStyle w:val="Hyperlink"/>
@@ -335,7 +335,7 @@
                 <w:noProof/>
                 <w:webHidden/>
               </w:rPr>
-              <w:instrText xml:space="preserve"> PAGEREF _Toc81344671 \h </w:instrText>
+              <w:instrText xml:space="preserve"> PAGEREF _Toc81512403 \h </w:instrText>
             </w:r>
             <w:r>
               <w:rPr>
@@ -384,7 +384,7 @@
               <w:lang w:eastAsia="pt-BR"/>
             </w:rPr>
           </w:pPr>
-          <w:hyperlink w:anchor="_Toc81344672" w:history="1">
+          <w:hyperlink w:anchor="_Toc81512404" w:history="1">
             <w:r>
               <w:rPr>
                 <w:rStyle w:val="Hyperlink"/>
@@ -437,7 +437,7 @@
                 <w:noProof/>
                 <w:webHidden/>
               </w:rPr>
-              <w:instrText xml:space="preserve"> PAGEREF _Toc81344672 \h </w:instrText>
+              <w:instrText xml:space="preserve"> PAGEREF _Toc81512404 \h </w:instrText>
             </w:r>
             <w:r>
               <w:rPr>
@@ -486,7 +486,7 @@
               <w:lang w:eastAsia="pt-BR"/>
             </w:rPr>
           </w:pPr>
-          <w:hyperlink w:anchor="_Toc81344673" w:history="1">
+          <w:hyperlink w:anchor="_Toc81512405" w:history="1">
             <w:r>
               <w:rPr>
                 <w:rStyle w:val="Hyperlink"/>
@@ -539,7 +539,7 @@
                 <w:noProof/>
                 <w:webHidden/>
               </w:rPr>
-              <w:instrText xml:space="preserve"> PAGEREF _Toc81344673 \h </w:instrText>
+              <w:instrText xml:space="preserve"> PAGEREF _Toc81512405 \h </w:instrText>
             </w:r>
             <w:r>
               <w:rPr>
@@ -588,7 +588,7 @@
               <w:lang w:eastAsia="pt-BR"/>
             </w:rPr>
           </w:pPr>
-          <w:hyperlink w:anchor="_Toc81344674" w:history="1">
+          <w:hyperlink w:anchor="_Toc81512406" w:history="1">
             <w:r>
               <w:rPr>
                 <w:rStyle w:val="Hyperlink"/>
@@ -641,7 +641,7 @@
                 <w:noProof/>
                 <w:webHidden/>
               </w:rPr>
-              <w:instrText xml:space="preserve"> PAGEREF _Toc81344674 \h </w:instrText>
+              <w:instrText xml:space="preserve"> PAGEREF _Toc81512406 \h </w:instrText>
             </w:r>
             <w:r>
               <w:rPr>
@@ -755,7 +755,7 @@
           <w:lang w:eastAsia="pt-BR"/>
         </w:rPr>
       </w:pPr>
-      <w:bookmarkStart w:id="4" w:name="_Toc81344671"/>
+      <w:bookmarkStart w:id="4" w:name="_Toc81512403"/>
       <w:bookmarkEnd w:id="3"/>
       <w:r>
         <w:rPr>
@@ -2147,7 +2147,7 @@
           <w:lang w:eastAsia="pt-BR"/>
         </w:rPr>
       </w:pPr>
-      <w:bookmarkStart w:id="5" w:name="_Toc81344672"/>
+      <w:bookmarkStart w:id="5" w:name="_Toc81512404"/>
       <w:r>
         <w:rPr>
           <w:rFonts w:ascii="Arial" w:hAnsi="Arial" w:cs="Arial"/>
@@ -3477,7 +3477,7 @@
           <w:lang w:eastAsia="pt-BR"/>
         </w:rPr>
       </w:pPr>
-      <w:bookmarkStart w:id="6" w:name="_Toc81344673"/>
+      <w:bookmarkStart w:id="6" w:name="_Toc81512405"/>
       <w:r>
         <w:rPr>
           <w:rFonts w:ascii="Arial" w:hAnsi="Arial" w:cs="Arial"/>
@@ -4638,13 +4638,6 @@
     </w:p>
     <w:p>
       <w:pPr>
-        <w:rPr>
-          <w:lang w:val="en-US"/>
-        </w:rPr>
-      </w:pPr>
-    </w:p>
-    <w:p>
-      <w:pPr>
         <w:pStyle w:val="WW-Commarcadores"/>
         <w:numPr>
           <w:ilvl w:val="0"/>
@@ -4716,17 +4709,7 @@
           <w:sz w:val="20"/>
           <w:lang w:val="en-US"/>
         </w:rPr>
-        <w:t>18</w:t>
-      </w:r>
-      <w:r>
-        <w:rPr>
-          <w:rFonts w:ascii="Arial" w:hAnsi="Arial" w:cs="Arial"/>
-          <w:b/>
-          <w:bCs/>
-          <w:sz w:val="20"/>
-          <w:lang w:val="en-US"/>
-        </w:rPr>
-        <w:t>h a 01/09/2021 00:33</w:t>
+        <w:t>18h a 01/09/2021 00:33</w:t>
       </w:r>
       <w:r>
         <w:rPr>
@@ -4800,7 +4783,27 @@
             <w:sz w:val="20"/>
             <w:lang w:val="en-US"/>
           </w:rPr>
-          <w:t>https://www.youtube.com/watch?v=T4OR8SfyOcQ&amp;t=19s</w:t>
+          <w:t>https://www.youtube.com/watc</w:t>
+        </w:r>
+        <w:r>
+          <w:rPr>
+            <w:rStyle w:val="Hyperlink"/>
+            <w:rFonts w:ascii="Arial" w:hAnsi="Arial" w:cs="Arial"/>
+            <w:bCs/>
+            <w:sz w:val="20"/>
+            <w:lang w:val="en-US"/>
+          </w:rPr>
+          <w:t>h</w:t>
+        </w:r>
+        <w:r>
+          <w:rPr>
+            <w:rStyle w:val="Hyperlink"/>
+            <w:rFonts w:ascii="Arial" w:hAnsi="Arial" w:cs="Arial"/>
+            <w:bCs/>
+            <w:sz w:val="20"/>
+            <w:lang w:val="en-US"/>
+          </w:rPr>
+          <w:t>?v=T4OR8SfyOcQ&amp;t=19s</w:t>
         </w:r>
       </w:hyperlink>
       <w:r>
@@ -4881,8 +4884,6 @@
         </w:rPr>
         <w:t>letter A and letter B.</w:t>
       </w:r>
-      <w:bookmarkStart w:id="7" w:name="_GoBack"/>
-      <w:bookmarkEnd w:id="7"/>
     </w:p>
     <w:p>
       <w:pPr>
@@ -4909,12 +4910,152 @@
         </w:numPr>
         <w:rPr>
           <w:rFonts w:ascii="Arial" w:hAnsi="Arial" w:cs="Arial"/>
-          <w:bCs/>
-          <w:sz w:val="20"/>
-          <w:highlight w:val="red"/>
-          <w:lang w:val="en-US"/>
-        </w:rPr>
-      </w:pPr>
+          <w:b/>
+          <w:bCs/>
+          <w:sz w:val="20"/>
+          <w:lang w:val="en-US"/>
+        </w:rPr>
+      </w:pPr>
+      <w:r>
+        <w:rPr>
+          <w:rFonts w:ascii="Arial" w:hAnsi="Arial" w:cs="Arial"/>
+          <w:b/>
+          <w:bCs/>
+          <w:sz w:val="20"/>
+          <w:lang w:val="en-US"/>
+        </w:rPr>
+        <w:t>Study day (</w:t>
+      </w:r>
+      <w:r>
+        <w:rPr>
+          <w:rFonts w:ascii="Arial" w:hAnsi="Arial" w:cs="Arial"/>
+          <w:b/>
+          <w:bCs/>
+          <w:sz w:val="20"/>
+          <w:lang w:val="en-US"/>
+        </w:rPr>
+        <w:t>02</w:t>
+      </w:r>
+      <w:r>
+        <w:rPr>
+          <w:rFonts w:ascii="Arial" w:hAnsi="Arial" w:cs="Arial"/>
+          <w:b/>
+          <w:bCs/>
+          <w:sz w:val="20"/>
+          <w:lang w:val="en-US"/>
+        </w:rPr>
+        <w:t>/09</w:t>
+      </w:r>
+      <w:r>
+        <w:rPr>
+          <w:rFonts w:ascii="Arial" w:hAnsi="Arial" w:cs="Arial"/>
+          <w:b/>
+          <w:bCs/>
+          <w:sz w:val="20"/>
+          <w:lang w:val="en-US"/>
+        </w:rPr>
+        <w:t>/2021 2</w:t>
+      </w:r>
+      <w:r>
+        <w:rPr>
+          <w:rFonts w:ascii="Arial" w:hAnsi="Arial" w:cs="Arial"/>
+          <w:b/>
+          <w:bCs/>
+          <w:sz w:val="20"/>
+          <w:lang w:val="en-US"/>
+        </w:rPr>
+        <w:t>2</w:t>
+      </w:r>
+      <w:r>
+        <w:rPr>
+          <w:rFonts w:ascii="Arial" w:hAnsi="Arial" w:cs="Arial"/>
+          <w:b/>
+          <w:bCs/>
+          <w:sz w:val="20"/>
+          <w:lang w:val="en-US"/>
+        </w:rPr>
+        <w:t>:</w:t>
+      </w:r>
+      <w:r>
+        <w:rPr>
+          <w:rFonts w:ascii="Arial" w:hAnsi="Arial" w:cs="Arial"/>
+          <w:b/>
+          <w:bCs/>
+          <w:sz w:val="20"/>
+          <w:lang w:val="en-US"/>
+        </w:rPr>
+        <w:t>00</w:t>
+      </w:r>
+      <w:r>
+        <w:rPr>
+          <w:rFonts w:ascii="Arial" w:hAnsi="Arial" w:cs="Arial"/>
+          <w:b/>
+          <w:bCs/>
+          <w:sz w:val="20"/>
+          <w:lang w:val="en-US"/>
+        </w:rPr>
+        <w:t xml:space="preserve">h a </w:t>
+      </w:r>
+      <w:r>
+        <w:rPr>
+          <w:rFonts w:ascii="Arial" w:hAnsi="Arial" w:cs="Arial"/>
+          <w:b/>
+          <w:bCs/>
+          <w:sz w:val="20"/>
+          <w:lang w:val="en-US"/>
+        </w:rPr>
+        <w:t>0</w:t>
+      </w:r>
+      <w:r>
+        <w:rPr>
+          <w:rFonts w:ascii="Arial" w:hAnsi="Arial" w:cs="Arial"/>
+          <w:b/>
+          <w:bCs/>
+          <w:sz w:val="20"/>
+          <w:lang w:val="en-US"/>
+        </w:rPr>
+        <w:t>3</w:t>
+      </w:r>
+      <w:r>
+        <w:rPr>
+          <w:rFonts w:ascii="Arial" w:hAnsi="Arial" w:cs="Arial"/>
+          <w:b/>
+          <w:bCs/>
+          <w:sz w:val="20"/>
+          <w:lang w:val="en-US"/>
+        </w:rPr>
+        <w:t>/09/2021 00:</w:t>
+      </w:r>
+      <w:r>
+        <w:rPr>
+          <w:rFonts w:ascii="Arial" w:hAnsi="Arial" w:cs="Arial"/>
+          <w:b/>
+          <w:bCs/>
+          <w:sz w:val="20"/>
+          <w:lang w:val="en-US"/>
+        </w:rPr>
+        <w:t>24</w:t>
+      </w:r>
+      <w:r>
+        <w:rPr>
+          <w:rFonts w:ascii="Arial" w:hAnsi="Arial" w:cs="Arial"/>
+          <w:b/>
+          <w:bCs/>
+          <w:sz w:val="20"/>
+          <w:lang w:val="en-US"/>
+        </w:rPr>
+        <w:t>h</w:t>
+      </w:r>
+      <w:r>
+        <w:rPr>
+          <w:rFonts w:ascii="Arial" w:hAnsi="Arial" w:cs="Arial"/>
+          <w:b/>
+          <w:bCs/>
+          <w:sz w:val="20"/>
+          <w:lang w:val="en-US"/>
+        </w:rPr>
+        <w:t>):</w:t>
+      </w:r>
     </w:p>
     <w:p>
       <w:pPr>
@@ -4927,29 +5068,35 @@
           <w:rFonts w:ascii="Arial" w:hAnsi="Arial" w:cs="Arial"/>
           <w:bCs/>
           <w:sz w:val="20"/>
-          <w:highlight w:val="red"/>
-          <w:lang w:val="en-US"/>
-        </w:rPr>
-      </w:pPr>
-      <w:r>
-        <w:rPr>
-          <w:rFonts w:ascii="Arial" w:hAnsi="Arial" w:cs="Arial"/>
-          <w:bCs/>
-          <w:sz w:val="20"/>
-          <w:highlight w:val="red"/>
-          <w:lang w:val="en-US"/>
-        </w:rPr>
-        <w:t>To finish unit</w:t>
-      </w:r>
-      <w:r>
-        <w:rPr>
-          <w:rFonts w:ascii="Arial" w:hAnsi="Arial" w:cs="Arial"/>
-          <w:bCs/>
-          <w:sz w:val="20"/>
-          <w:highlight w:val="red"/>
-          <w:lang w:val="en-US"/>
-        </w:rPr>
-        <w:t xml:space="preserve"> 13</w:t>
+          <w:lang w:val="en-US"/>
+        </w:rPr>
+      </w:pPr>
+      <w:r>
+        <w:rPr>
+          <w:rFonts w:ascii="Arial" w:hAnsi="Arial" w:cs="Arial"/>
+          <w:bCs/>
+          <w:sz w:val="20"/>
+          <w:lang w:val="en-US"/>
+        </w:rPr>
+        <w:t>To homework, to make workbook unit 1</w:t>
+      </w:r>
+      <w:r>
+        <w:rPr>
+          <w:rFonts w:ascii="Arial" w:hAnsi="Arial" w:cs="Arial"/>
+          <w:bCs/>
+          <w:sz w:val="20"/>
+          <w:lang w:val="en-US"/>
+        </w:rPr>
+        <w:t xml:space="preserve">3 - </w:t>
+      </w:r>
+      <w:r>
+        <w:rPr>
+          <w:rFonts w:ascii="Arial" w:hAnsi="Arial" w:cs="Arial"/>
+          <w:bCs/>
+          <w:sz w:val="20"/>
+          <w:lang w:val="en-US"/>
+        </w:rPr>
+        <w:t>all</w:t>
       </w:r>
     </w:p>
     <w:p>
@@ -4958,6 +5105,8 @@
           <w:lang w:val="en-US"/>
         </w:rPr>
       </w:pPr>
+      <w:bookmarkStart w:id="7" w:name="_GoBack"/>
+      <w:bookmarkEnd w:id="7"/>
     </w:p>
     <w:p>
       <w:pPr>
@@ -4995,7 +5144,7 @@
           <w:lang w:eastAsia="pt-BR"/>
         </w:rPr>
       </w:pPr>
-      <w:bookmarkStart w:id="8" w:name="_Toc81344674"/>
+      <w:bookmarkStart w:id="8" w:name="_Toc81512406"/>
       <w:r>
         <w:rPr>
           <w:rFonts w:ascii="Arial" w:hAnsi="Arial" w:cs="Arial"/>
@@ -5137,7 +5286,7 @@
               <w:sz w:val="16"/>
               <w:szCs w:val="16"/>
             </w:rPr>
-            <w:t>01/09/2021 22:14</w:t>
+            <w:t>02/09/2021 21:59</w:t>
           </w:r>
           <w:r>
             <w:rPr>
@@ -11823,7 +11972,7 @@
 </file>
 
 <file path=customXml/itemProps1.xml><?xml version="1.0" encoding="utf-8"?>
-<ds:datastoreItem xmlns:ds="http://schemas.openxmlformats.org/officeDocument/2006/customXml" ds:itemID="{FA3D89E8-64CC-44B0-825C-2A291F2D601A}">
+<ds:datastoreItem xmlns:ds="http://schemas.openxmlformats.org/officeDocument/2006/customXml" ds:itemID="{B62E9675-FFB4-480C-84A7-0F11549E8DE9}">
   <ds:schemaRefs>
     <ds:schemaRef ds:uri="http://schemas.openxmlformats.org/officeDocument/2006/bibliography"/>
   </ds:schemaRefs>

</xml_diff>